<commit_message>
Added code to display the ratio on a batch run
</commit_message>
<xml_diff>
--- a/DEBUG LOG.docx
+++ b/DEBUG LOG.docx
@@ -600,7 +600,10 @@
         <w:t xml:space="preserve">: Confirmed, balance </w:t>
       </w:r>
       <w:r>
-        <w:t>result is correct</w:t>
+        <w:t xml:space="preserve">displayed </w:t>
+      </w:r>
+      <w:r>
+        <w:t>is correct</w:t>
       </w:r>
     </w:p>
     <w:p>
@@ -667,10 +670,183 @@
       </w:r>
     </w:p>
     <w:p>
+      <w:r>
+        <w:t>H0: Incorrect inequality sign used when defining whether the balance exceeds limit</w:t>
+      </w:r>
+    </w:p>
+    <w:p>
+      <w:r>
+        <w:t xml:space="preserve">P0: </w:t>
+      </w:r>
+      <w:proofErr w:type="spellStart"/>
+      <w:r>
+        <w:t>balanceExceedsLimitBy</w:t>
+      </w:r>
+      <w:proofErr w:type="spellEnd"/>
+      <w:r>
+        <w:t xml:space="preserve"> function</w:t>
+      </w:r>
+      <w:r>
+        <w:t xml:space="preserve"> will return false instead of true</w:t>
+      </w:r>
+    </w:p>
+    <w:p>
+      <w:r>
+        <w:t xml:space="preserve">T0: Set breakpoint after return of </w:t>
+      </w:r>
+      <w:proofErr w:type="spellStart"/>
+      <w:r>
+        <w:t>balanceExceedsLimitBy</w:t>
+      </w:r>
+      <w:proofErr w:type="spellEnd"/>
+      <w:r>
+        <w:t xml:space="preserve"> to check returned result when</w:t>
+      </w:r>
+      <w:r>
+        <w:t xml:space="preserve"> player’s bet </w:t>
+      </w:r>
+      <w:r>
+        <w:t>has reached the limit</w:t>
+      </w:r>
+    </w:p>
+    <w:p>
+      <w:r>
+        <w:t xml:space="preserve">R0: </w:t>
+      </w:r>
+      <w:proofErr w:type="spellStart"/>
+      <w:r>
+        <w:t>balanceExceedsLimitBy</w:t>
+      </w:r>
+      <w:proofErr w:type="spellEnd"/>
+      <w:r>
+        <w:t xml:space="preserve"> returned false when player reached limit. H0 confirmed</w:t>
+      </w:r>
+    </w:p>
+    <w:p/>
+    <w:p>
+      <w:r>
+        <w:t xml:space="preserve">H1: Change greater than sign to greater than or equal to sign in </w:t>
+      </w:r>
+      <w:proofErr w:type="spellStart"/>
+      <w:r>
+        <w:t>balanceExceedLimitBy</w:t>
+      </w:r>
+      <w:proofErr w:type="spellEnd"/>
+      <w:r>
+        <w:t xml:space="preserve"> function</w:t>
+      </w:r>
+    </w:p>
+    <w:p>
+      <w:r>
+        <w:t>P1: It will then return the result of true and player will be able to play up to and including the limit</w:t>
+      </w:r>
+    </w:p>
+    <w:p>
+      <w:r>
+        <w:lastRenderedPageBreak/>
+        <w:t xml:space="preserve">T1: Set breakpoint at the result of the </w:t>
+      </w:r>
+      <w:proofErr w:type="spellStart"/>
+      <w:r>
+        <w:t>balanceExceedsLimitBy</w:t>
+      </w:r>
+      <w:proofErr w:type="spellEnd"/>
+      <w:r>
+        <w:t xml:space="preserve"> function to check results</w:t>
+      </w:r>
+    </w:p>
+    <w:p>
+      <w:r>
+        <w:t>R1: function returned true. H1 confirmed</w:t>
+      </w:r>
+    </w:p>
+    <w:p>
+      <w:r>
+        <w:t>Bug found. Adjustment made</w:t>
+      </w:r>
+    </w:p>
+    <w:p/>
+    <w:p>
+      <w:r>
+        <w:t>H2:</w:t>
+      </w:r>
+      <w:r>
+        <w:t xml:space="preserve"> Player can bet up to and including the defined limit</w:t>
+      </w:r>
+    </w:p>
+    <w:p>
+      <w:r>
+        <w:t>P2: Player can make bets even if the balance reaches the limit</w:t>
+      </w:r>
+    </w:p>
+    <w:p>
+      <w:r>
+        <w:t>T2: Make a bet so that the balance is the same as the limit</w:t>
+      </w:r>
+    </w:p>
+    <w:p>
+      <w:r>
+        <w:t xml:space="preserve">R2: Player able to bet while their balance is not under the limit  </w:t>
+      </w:r>
+    </w:p>
+    <w:p>
+      <w:r>
+        <w:drawing>
+          <wp:inline distT="0" distB="0" distL="0" distR="0" wp14:anchorId="3AD7E2E6" wp14:editId="28955A87">
+            <wp:extent cx="5731510" cy="5650865"/>
+            <wp:effectExtent l="0" t="0" r="2540" b="6985"/>
+            <wp:docPr id="3" name="Picture 3"/>
+            <wp:cNvGraphicFramePr>
+              <a:graphicFrameLocks xmlns:a="http://schemas.openxmlformats.org/drawingml/2006/main" noChangeAspect="1"/>
+            </wp:cNvGraphicFramePr>
+            <a:graphic xmlns:a="http://schemas.openxmlformats.org/drawingml/2006/main">
+              <a:graphicData uri="http://schemas.openxmlformats.org/drawingml/2006/picture">
+                <pic:pic xmlns:pic="http://schemas.openxmlformats.org/drawingml/2006/picture">
+                  <pic:nvPicPr>
+                    <pic:cNvPr id="1" name=""/>
+                    <pic:cNvPicPr/>
+                  </pic:nvPicPr>
+                  <pic:blipFill>
+                    <a:blip r:embed="rId6"/>
+                    <a:stretch>
+                      <a:fillRect/>
+                    </a:stretch>
+                  </pic:blipFill>
+                  <pic:spPr>
+                    <a:xfrm>
+                      <a:off x="0" y="0"/>
+                      <a:ext cx="5731510" cy="5650865"/>
+                    </a:xfrm>
+                    <a:prstGeom prst="rect">
+                      <a:avLst/>
+                    </a:prstGeom>
+                  </pic:spPr>
+                </pic:pic>
+              </a:graphicData>
+            </a:graphic>
+          </wp:inline>
+        </w:drawing>
+      </w:r>
+    </w:p>
+    <w:p>
+      <w:pPr>
+        <w:rPr>
+          <w:b/>
+          <w:bCs/>
+        </w:rPr>
+      </w:pPr>
+      <w:r>
+        <w:rPr>
+          <w:b/>
+          <w:bCs/>
+        </w:rPr>
+        <w:t>BUG4: Odds in game are incorrect</w:t>
+      </w:r>
+    </w:p>
+    <w:p>
       <w:bookmarkStart w:id="0" w:name="_GoBack"/>
       <w:bookmarkEnd w:id="0"/>
     </w:p>
-    <w:p/>
     <w:p/>
     <w:sectPr>
       <w:pgSz w:w="11906" w:h="16838"/>

</xml_diff>

<commit_message>
Fixed Bug 4 & updated Debug Log
</commit_message>
<xml_diff>
--- a/DEBUG LOG.docx
+++ b/DEBUG LOG.docx
@@ -27,20 +27,7 @@
         <w:t xml:space="preserve">H0: </w:t>
       </w:r>
       <w:r>
-        <w:t xml:space="preserve">The bet value in the </w:t>
-      </w:r>
-      <w:proofErr w:type="spellStart"/>
-      <w:proofErr w:type="gramStart"/>
-      <w:r>
-        <w:t>loseBet</w:t>
-      </w:r>
-      <w:proofErr w:type="spellEnd"/>
-      <w:r>
-        <w:t>(</w:t>
-      </w:r>
-      <w:proofErr w:type="gramEnd"/>
-      <w:r>
-        <w:t>) function is incorrect</w:t>
+        <w:t>The bet value in the loseBet() function is incorrect</w:t>
       </w:r>
     </w:p>
     <w:p>
@@ -68,20 +55,7 @@
         <w:t xml:space="preserve"> </w:t>
       </w:r>
       <w:r>
-        <w:t xml:space="preserve">Put a breakpoint in the </w:t>
-      </w:r>
-      <w:proofErr w:type="spellStart"/>
-      <w:proofErr w:type="gramStart"/>
-      <w:r>
-        <w:t>lostBet</w:t>
-      </w:r>
-      <w:proofErr w:type="spellEnd"/>
-      <w:r>
-        <w:t>(</w:t>
-      </w:r>
-      <w:proofErr w:type="gramEnd"/>
-      <w:r>
-        <w:t>) function to check the bet value is the same as what the player put in, in this case $10</w:t>
+        <w:t>Put a breakpoint in the lostBet() function to check the bet value is the same as what the player put in, in this case $10</w:t>
       </w:r>
       <w:r>
         <w:t xml:space="preserve"> </w:t>
@@ -154,15 +128,7 @@
     <w:p/>
     <w:p>
       <w:r>
-        <w:t xml:space="preserve">H2: Remove the subtraction from the balance in the </w:t>
-      </w:r>
-      <w:proofErr w:type="spellStart"/>
-      <w:r>
-        <w:t>placeBet</w:t>
-      </w:r>
-      <w:proofErr w:type="spellEnd"/>
-      <w:r>
-        <w:t xml:space="preserve"> function</w:t>
+        <w:t>H2: Remove the subtraction from the balance in the placeBet function</w:t>
       </w:r>
     </w:p>
     <w:p>
@@ -175,15 +141,7 @@
         <w:t>T2: Place breakpoint</w:t>
       </w:r>
       <w:r>
-        <w:t xml:space="preserve"> in </w:t>
-      </w:r>
-      <w:proofErr w:type="spellStart"/>
-      <w:r>
-        <w:t>placeBet</w:t>
-      </w:r>
-      <w:proofErr w:type="spellEnd"/>
-      <w:r>
-        <w:t xml:space="preserve"> function to check that it results in the correct balance</w:t>
+        <w:t xml:space="preserve"> in placeBet function to check that it results in the correct balance</w:t>
       </w:r>
     </w:p>
     <w:p>
@@ -274,97 +232,77 @@
         <w:t>is 0 in</w:t>
       </w:r>
       <w:r>
-        <w:t xml:space="preserve"> the </w:t>
-      </w:r>
-      <w:proofErr w:type="spellStart"/>
+        <w:t xml:space="preserve"> the receiveWinnings function </w:t>
+      </w:r>
+      <w:r>
+        <w:t>and therefor the balance</w:t>
+      </w:r>
+      <w:r>
+        <w:t xml:space="preserve"> does not </w:t>
+      </w:r>
+      <w:r>
+        <w:t>increase</w:t>
+      </w:r>
+    </w:p>
+    <w:p>
+      <w:r>
+        <w:t xml:space="preserve">P0: </w:t>
+      </w:r>
+      <w:r>
+        <w:t xml:space="preserve">The value of the </w:t>
+      </w:r>
+      <w:r>
+        <w:t>winnings</w:t>
+      </w:r>
+      <w:r>
+        <w:t xml:space="preserve"> is </w:t>
+      </w:r>
+      <w:r>
+        <w:t>incorrectly assigned as 0</w:t>
+      </w:r>
+    </w:p>
+    <w:p>
+      <w:r>
+        <w:t xml:space="preserve">T0: </w:t>
+      </w:r>
+      <w:r>
+        <w:t xml:space="preserve">Put a breakpoint in the </w:t>
+      </w:r>
       <w:r>
         <w:t>receiveWinnings</w:t>
       </w:r>
-      <w:proofErr w:type="spellEnd"/>
-      <w:r>
-        <w:t xml:space="preserve"> function </w:t>
-      </w:r>
-      <w:r>
-        <w:t>and therefor the balance</w:t>
-      </w:r>
-      <w:r>
-        <w:t xml:space="preserve"> does not </w:t>
-      </w:r>
-      <w:r>
-        <w:t>increase</w:t>
-      </w:r>
-    </w:p>
-    <w:p>
-      <w:r>
-        <w:t xml:space="preserve">P0: </w:t>
-      </w:r>
-      <w:r>
-        <w:t xml:space="preserve">The value of the </w:t>
+      <w:r>
+        <w:t xml:space="preserve">() function to check the </w:t>
       </w:r>
       <w:r>
         <w:t>winnings</w:t>
       </w:r>
       <w:r>
-        <w:t xml:space="preserve"> is </w:t>
-      </w:r>
-      <w:r>
-        <w:t>incorrectly assigned as 0</w:t>
-      </w:r>
-    </w:p>
-    <w:p>
-      <w:r>
-        <w:t xml:space="preserve">T0: </w:t>
-      </w:r>
-      <w:r>
-        <w:t xml:space="preserve">Put a breakpoint in the </w:t>
-      </w:r>
-      <w:proofErr w:type="spellStart"/>
-      <w:proofErr w:type="gramStart"/>
-      <w:r>
-        <w:t>receiveWinnings</w:t>
-      </w:r>
-      <w:proofErr w:type="spellEnd"/>
-      <w:r>
-        <w:t>(</w:t>
-      </w:r>
-      <w:proofErr w:type="gramEnd"/>
-      <w:r>
-        <w:t xml:space="preserve">) function to check the </w:t>
+        <w:t xml:space="preserve"> value is </w:t>
+      </w:r>
+      <w:r>
+        <w:t>zero</w:t>
+      </w:r>
+    </w:p>
+    <w:p>
+      <w:r>
+        <w:t xml:space="preserve">R0: </w:t>
+      </w:r>
+      <w:r>
+        <w:t>T</w:t>
+      </w:r>
+      <w:r>
+        <w:t xml:space="preserve">he </w:t>
       </w:r>
       <w:r>
         <w:t>winnings</w:t>
       </w:r>
       <w:r>
-        <w:t xml:space="preserve"> value is </w:t>
-      </w:r>
-      <w:r>
-        <w:t>zero</w:t>
-      </w:r>
-    </w:p>
-    <w:p>
-      <w:r>
-        <w:t xml:space="preserve">R0: </w:t>
-      </w:r>
-      <w:r>
-        <w:t>T</w:t>
-      </w:r>
-      <w:r>
-        <w:t xml:space="preserve">he </w:t>
-      </w:r>
-      <w:r>
-        <w:t>winnings</w:t>
-      </w:r>
-      <w:r>
         <w:t xml:space="preserve"> value </w:t>
       </w:r>
       <w:r>
-        <w:t xml:space="preserve">is correct </w:t>
-      </w:r>
-      <w:proofErr w:type="gramStart"/>
-      <w:r>
-        <w:t>and in this case</w:t>
-      </w:r>
-      <w:proofErr w:type="gramEnd"/>
+        <w:t>is correct and in this case</w:t>
+      </w:r>
       <w:r>
         <w:t xml:space="preserve"> – H0 rejected</w:t>
       </w:r>
@@ -402,15 +340,7 @@
     <w:p>
       <w:r>
         <w:lastRenderedPageBreak/>
-        <w:t xml:space="preserve">P2: After the player wins, check the winnings has been added to the balance in the </w:t>
-      </w:r>
-      <w:proofErr w:type="spellStart"/>
-      <w:r>
-        <w:t>receiveWinnings</w:t>
-      </w:r>
-      <w:proofErr w:type="spellEnd"/>
-      <w:r>
-        <w:t xml:space="preserve"> function</w:t>
+        <w:t>P2: After the player wins, check the winnings has been added to the balance in the receiveWinnings function</w:t>
       </w:r>
     </w:p>
     <w:p>
@@ -420,29 +350,13 @@
     </w:p>
     <w:p>
       <w:r>
-        <w:t xml:space="preserve">R2: The balance and winnings addition </w:t>
-      </w:r>
-      <w:proofErr w:type="gramStart"/>
-      <w:r>
-        <w:t>is</w:t>
-      </w:r>
-      <w:proofErr w:type="gramEnd"/>
-      <w:r>
-        <w:t xml:space="preserve"> never ran – H2 rejected</w:t>
-      </w:r>
-    </w:p>
-    <w:p/>
-    <w:p>
-      <w:r>
-        <w:t xml:space="preserve">H3: The balances and winnings are not added together because the if statement inside the </w:t>
-      </w:r>
-      <w:proofErr w:type="spellStart"/>
-      <w:r>
-        <w:t>receiveWinnings</w:t>
-      </w:r>
-      <w:proofErr w:type="spellEnd"/>
-      <w:r>
-        <w:t xml:space="preserve"> function is never met due to the state of the bet is incorrect</w:t>
+        <w:t>R2: The balance and winnings addition is never ran – H2 rejected</w:t>
+      </w:r>
+    </w:p>
+    <w:p/>
+    <w:p>
+      <w:r>
+        <w:t>H3: The balances and winnings are not added together because the if statement inside the receiveWinnings function is never met due to the state of the bet is incorrect</w:t>
       </w:r>
     </w:p>
     <w:p>
@@ -452,15 +366,7 @@
     </w:p>
     <w:p>
       <w:r>
-        <w:t xml:space="preserve">T3: Put breakpoint at the start of </w:t>
-      </w:r>
-      <w:proofErr w:type="spellStart"/>
-      <w:r>
-        <w:t>receiveWinnings</w:t>
-      </w:r>
-      <w:proofErr w:type="spellEnd"/>
-      <w:r>
-        <w:t xml:space="preserve"> function to check the state of the bet</w:t>
+        <w:t>T3: Put breakpoint at the start of receiveWinnings function to check the state of the bet</w:t>
       </w:r>
     </w:p>
     <w:p>
@@ -473,15 +379,7 @@
     </w:p>
     <w:p>
       <w:r>
-        <w:t xml:space="preserve">Bug found – state should be set to “RECEIVING_WINNINGS” at the end of </w:t>
-      </w:r>
-      <w:proofErr w:type="spellStart"/>
-      <w:r>
-        <w:t>returnBet</w:t>
-      </w:r>
-      <w:proofErr w:type="spellEnd"/>
-      <w:r>
-        <w:t xml:space="preserve"> function is called</w:t>
+        <w:t>Bug found – state should be set to “RECEIVING_WINNINGS” at the end of returnBet function is called</w:t>
       </w:r>
     </w:p>
     <w:p/>
@@ -490,15 +388,7 @@
         <w:t xml:space="preserve">H4: Fix state to “RECEIVING_WINNINGS” </w:t>
       </w:r>
       <w:r>
-        <w:t xml:space="preserve">at the end of </w:t>
-      </w:r>
-      <w:proofErr w:type="spellStart"/>
-      <w:r>
-        <w:t>returnBet</w:t>
-      </w:r>
-      <w:proofErr w:type="spellEnd"/>
-      <w:r>
-        <w:t xml:space="preserve"> function</w:t>
+        <w:t>at the end of returnBet function</w:t>
       </w:r>
     </w:p>
     <w:p>
@@ -506,41 +396,17 @@
         <w:t xml:space="preserve">P4: </w:t>
       </w:r>
       <w:r>
-        <w:t xml:space="preserve">When state is fixed, the if statement in </w:t>
-      </w:r>
-      <w:proofErr w:type="spellStart"/>
-      <w:r>
-        <w:t>receiveWinning</w:t>
-      </w:r>
-      <w:proofErr w:type="spellEnd"/>
-      <w:r>
-        <w:t xml:space="preserve"> will execute and winnings will be added to balance</w:t>
-      </w:r>
-    </w:p>
-    <w:p>
-      <w:r>
-        <w:t xml:space="preserve">T4: Set breakpoint in </w:t>
-      </w:r>
-      <w:proofErr w:type="spellStart"/>
-      <w:r>
-        <w:t>receiveWinnings</w:t>
-      </w:r>
-      <w:proofErr w:type="spellEnd"/>
-      <w:r>
-        <w:t xml:space="preserve"> function to check whether the if statement is executed</w:t>
-      </w:r>
-    </w:p>
-    <w:p>
-      <w:r>
-        <w:t xml:space="preserve">R4: </w:t>
-      </w:r>
-      <w:proofErr w:type="spellStart"/>
-      <w:r>
-        <w:t>receiveWinnings</w:t>
-      </w:r>
-      <w:proofErr w:type="spellEnd"/>
-      <w:r>
-        <w:t xml:space="preserve"> if statement executed and winning is added to balance</w:t>
+        <w:t>When state is fixed, the if statement in receiveWinning will execute and winnings will be added to balance</w:t>
+      </w:r>
+    </w:p>
+    <w:p>
+      <w:r>
+        <w:t>T4: Set breakpoint in receiveWinnings function to check whether the if statement is executed</w:t>
+      </w:r>
+    </w:p>
+    <w:p>
+      <w:r>
+        <w:t>R4: receiveWinnings if statement executed and winning is added to balance</w:t>
       </w:r>
     </w:p>
     <w:p/>
@@ -676,15 +542,7 @@
     </w:p>
     <w:p>
       <w:r>
-        <w:t xml:space="preserve">P0: </w:t>
-      </w:r>
-      <w:proofErr w:type="spellStart"/>
-      <w:r>
-        <w:t>balanceExceedsLimitBy</w:t>
-      </w:r>
-      <w:proofErr w:type="spellEnd"/>
-      <w:r>
-        <w:t xml:space="preserve"> function</w:t>
+        <w:t>P0: balanceExceedsLimitBy function</w:t>
       </w:r>
       <w:r>
         <w:t xml:space="preserve"> will return false instead of true</w:t>
@@ -692,15 +550,7 @@
     </w:p>
     <w:p>
       <w:r>
-        <w:t xml:space="preserve">T0: Set breakpoint after return of </w:t>
-      </w:r>
-      <w:proofErr w:type="spellStart"/>
-      <w:r>
-        <w:t>balanceExceedsLimitBy</w:t>
-      </w:r>
-      <w:proofErr w:type="spellEnd"/>
-      <w:r>
-        <w:t xml:space="preserve"> to check returned result when</w:t>
+        <w:t>T0: Set breakpoint after return of balanceExceedsLimitBy to check returned result when</w:t>
       </w:r>
       <w:r>
         <w:t xml:space="preserve"> player’s bet </w:t>
@@ -713,27 +563,14 @@
       <w:r>
         <w:t xml:space="preserve">R0: </w:t>
       </w:r>
-      <w:proofErr w:type="spellStart"/>
-      <w:r>
-        <w:t>balanceExceedsLimitBy</w:t>
-      </w:r>
-      <w:proofErr w:type="spellEnd"/>
-      <w:r>
-        <w:t xml:space="preserve"> returned false when player reached limit. H0 confirmed</w:t>
-      </w:r>
-    </w:p>
-    <w:p/>
-    <w:p>
-      <w:r>
-        <w:t xml:space="preserve">H1: Change greater than sign to greater than or equal to sign in </w:t>
-      </w:r>
-      <w:proofErr w:type="spellStart"/>
-      <w:r>
-        <w:t>balanceExceedLimitBy</w:t>
-      </w:r>
-      <w:proofErr w:type="spellEnd"/>
-      <w:r>
-        <w:t xml:space="preserve"> function</w:t>
+      <w:r>
+        <w:t>balanceExceedsLimitBy returned false when player reached limit. H0 confirmed</w:t>
+      </w:r>
+    </w:p>
+    <w:p/>
+    <w:p>
+      <w:r>
+        <w:t>H1: Change greater than sign to greater than or equal to sign in balanceExceedLimitBy function</w:t>
       </w:r>
     </w:p>
     <w:p>
@@ -744,15 +581,7 @@
     <w:p>
       <w:r>
         <w:lastRenderedPageBreak/>
-        <w:t xml:space="preserve">T1: Set breakpoint at the result of the </w:t>
-      </w:r>
-      <w:proofErr w:type="spellStart"/>
-      <w:r>
-        <w:t>balanceExceedsLimitBy</w:t>
-      </w:r>
-      <w:proofErr w:type="spellEnd"/>
-      <w:r>
-        <w:t xml:space="preserve"> function to check results</w:t>
+        <w:t>T1: Set breakpoint at the result of the balanceExceedsLimitBy function to check results</w:t>
       </w:r>
     </w:p>
     <w:p>
@@ -844,9 +673,314 @@
       </w:r>
     </w:p>
     <w:p>
+      <w:r>
+        <w:t>In FAT say:</w:t>
+      </w:r>
+    </w:p>
+    <w:p>
+      <w:r>
+        <w:t>Made the balance 1,000,000 so that balance would not reach zero and ran the game 10,000 rounds.</w:t>
+      </w:r>
+    </w:p>
+    <w:p>
+      <w:r>
+        <w:lastRenderedPageBreak/>
+        <w:t xml:space="preserve">H0: </w:t>
+      </w:r>
+      <w:r>
+        <w:t>Winning ration is correct, at 0.42 with a variance &lt; 0.01 over 10000 games</w:t>
+      </w:r>
+    </w:p>
+    <w:p>
+      <w:r>
+        <w:t>T0: Added roundsWon and roundsLost variables to calculate the game win ratio</w:t>
+      </w:r>
+    </w:p>
+    <w:p>
+      <w:r>
+        <w:t xml:space="preserve">R0: </w:t>
+      </w:r>
+      <w:r>
+        <w:t>First result the ratio was 40.24%, second was 59.96% - H0: rejected</w:t>
+      </w:r>
+    </w:p>
+    <w:p/>
+    <w:p>
+      <w:r>
+        <w:t>H1: Business logic is incorrect</w:t>
+      </w:r>
+    </w:p>
+    <w:p>
+      <w:r>
+        <w:t>P1: Should not be bet to player on the win, should only return winnings</w:t>
+      </w:r>
+    </w:p>
+    <w:p>
+      <w:r>
+        <w:t>T1: Remove code in Round.java the gives the player back their money if they win</w:t>
+      </w:r>
+    </w:p>
+    <w:p>
+      <w:r>
+        <w:t xml:space="preserve">R1: First result was 39.9% and second was 40.13% and third </w:t>
+      </w:r>
+      <w:r>
+        <w:t>58.98% - H1 rejected</w:t>
+      </w:r>
+    </w:p>
+    <w:p/>
+    <w:p>
+      <w:r>
+        <w:t>H2: What logic around what classifies as a win is incorrect</w:t>
+      </w:r>
+    </w:p>
+    <w:p>
+      <w:r>
+        <w:t>P2: If a player’s symbol shows up once or more, it should always be classified as a round won</w:t>
+      </w:r>
+    </w:p>
+    <w:p>
+      <w:r>
+        <w:t>T2: Set a breakpoint at the if statement at round.java where (matches &gt; 0) to check that on a win, it is executing the return bet and receive winnings functions</w:t>
+      </w:r>
+    </w:p>
+    <w:p>
+      <w:r>
+        <w:t>R2: After 14 rounds, code executing successfully for a player win – H2 rejected</w:t>
+      </w:r>
+    </w:p>
+    <w:p/>
+    <w:p>
+      <w:r>
+        <w:t xml:space="preserve">H3: </w:t>
+      </w:r>
+      <w:r>
+        <w:t>Issue in the getRandom function</w:t>
+      </w:r>
+    </w:p>
+    <w:p>
+      <w:r>
+        <w:t>P3: Test the faces.length – 1, does it provide the length of 6 back for the 6 sides of the dice</w:t>
+      </w:r>
+    </w:p>
+    <w:p>
+      <w:r>
+        <w:t>T3: Set breakpoint at line 35 in Face.java and create the expression in the debugger “random.nextInt(len) to check what the output value of rand to see if all numbers 0 to 5 ever get assigned</w:t>
+      </w:r>
+    </w:p>
+    <w:p>
+      <w:r>
+        <w:t>R3: Value int 5 never appears – H3 confirmed</w:t>
+      </w:r>
+    </w:p>
+    <w:p>
+      <w:r>
+        <w:t>Bug found – adjustment made “int len =</w:t>
+      </w:r>
+      <w:r>
+        <w:t xml:space="preserve"> </w:t>
+      </w:r>
+      <w:r>
+        <w:t>faces.length – 1</w:t>
+      </w:r>
+      <w:r>
+        <w:t xml:space="preserve">” </w:t>
+      </w:r>
+      <w:r>
+        <w:sym w:font="Wingdings" w:char="F0E0"/>
+      </w:r>
+      <w:r>
+        <w:t xml:space="preserve"> “int len = </w:t>
+      </w:r>
+      <w:r>
+        <w:t>faces.length</w:t>
+      </w:r>
+      <w:r>
+        <w:t>”</w:t>
+      </w:r>
+    </w:p>
+    <w:p/>
+    <w:p>
+      <w:r>
+        <w:t>H4: Player winning ratio to be close to .42</w:t>
+      </w:r>
+    </w:p>
+    <w:p>
+      <w:r>
+        <w:t>T4: Run program and check display of ratio results</w:t>
+      </w:r>
+    </w:p>
+    <w:p>
+      <w:r>
+        <w:t>R4: First run ration was 0.49 &amp; second run 0.33 – H4 rejected</w:t>
+      </w:r>
+    </w:p>
+    <w:p/>
+    <w:p>
+      <w:r>
+        <w:t>H5: Values are the same for all 3 dice in a round</w:t>
+      </w:r>
+    </w:p>
+    <w:p>
+      <w:r>
+        <w:t>P5: Each result of get.get(x).getFace() will be the same cause the dice value is not randomised</w:t>
+      </w:r>
+    </w:p>
+    <w:p>
+      <w:r>
+        <w:t>T5: Set breakpoint in BatchModeGame class to see what the values of the dice are</w:t>
+      </w:r>
+    </w:p>
+    <w:p>
+      <w:r>
+        <w:t>R5: Values of the dice do come up different – h5: rejected</w:t>
+      </w:r>
+    </w:p>
+    <w:p/>
+    <w:p>
+      <w:r>
+        <w:lastRenderedPageBreak/>
+        <w:t>H6: The dice don’t get assigned new values after each round</w:t>
+      </w:r>
+    </w:p>
+    <w:p>
+      <w:r>
+        <w:t>P6: The .getFace function only gets used in the initial setup of the dice</w:t>
+      </w:r>
+    </w:p>
+    <w:p>
+      <w:r>
+        <w:t xml:space="preserve">T6: </w:t>
+      </w:r>
+      <w:r>
+        <w:t>Set breakpoint of .getFace function to check when it is called</w:t>
+      </w:r>
+    </w:p>
+    <w:p>
+      <w:r>
+        <w:t>R6: getFace function gets called for each round – H6: rejected</w:t>
+      </w:r>
+    </w:p>
+    <w:p/>
+    <w:p>
+      <w:r>
+        <w:t xml:space="preserve">H7: The dice don’t get assigned new </w:t>
+      </w:r>
+      <w:r>
+        <w:t xml:space="preserve">face </w:t>
+      </w:r>
+      <w:r>
+        <w:t>values after each round</w:t>
+      </w:r>
+    </w:p>
+    <w:p>
+      <w:r>
+        <w:t xml:space="preserve">P7: </w:t>
+      </w:r>
+      <w:r>
+        <w:t>Missing code that should be ran after each round that gets new values for the rolled dice face</w:t>
+      </w:r>
+    </w:p>
+    <w:p>
+      <w:r>
+        <w:t>T7: Put breakpoint at the end of the while loop to check if the dice values change</w:t>
+      </w:r>
+    </w:p>
+    <w:p>
+      <w:r>
+        <w:t>R7: The values from the .getFace methods did not change any round – H7: Accepted</w:t>
+      </w:r>
+    </w:p>
+    <w:p>
+      <w:r>
+        <w:t>Bug found – added a setter in the Die.java file to set the face of the die and added a for loop in the BatchModeGame file so that at the end of each round new face values would get assigned to each die.</w:t>
+      </w:r>
+    </w:p>
+    <w:p/>
+    <w:p>
+      <w:r>
+        <w:t>H8: The die face values change at the end of the round randomly</w:t>
+      </w:r>
+    </w:p>
+    <w:p>
+      <w:r>
+        <w:t>T8: Put a breakpoint at the end of the while loop to check the dice values</w:t>
+      </w:r>
+    </w:p>
+    <w:p>
+      <w:r>
+        <w:t>R8: After each round the die face values change</w:t>
+      </w:r>
+    </w:p>
+    <w:p/>
+    <w:p>
+      <w:r>
+        <w:t>H9: Win ratio is at 0.42 +-0.01</w:t>
+      </w:r>
+    </w:p>
+    <w:p>
+      <w:r>
+        <w:t>T9: Run batch test 10000 times and check display message output</w:t>
+      </w:r>
+    </w:p>
+    <w:p>
+      <w:r>
+        <w:t>R9: Resulted in win ration of 0.4187</w:t>
+      </w:r>
+    </w:p>
+    <w:p>
+      <w:r>
+        <w:t>Bug fixed</w:t>
+      </w:r>
       <w:bookmarkStart w:id="0" w:name="_GoBack"/>
       <w:bookmarkEnd w:id="0"/>
     </w:p>
+    <w:p>
+      <w:r>
+        <w:lastRenderedPageBreak/>
+        <w:drawing>
+          <wp:inline distT="0" distB="0" distL="0" distR="0" wp14:anchorId="44842E0C" wp14:editId="78B88F90">
+            <wp:extent cx="5731510" cy="5168900"/>
+            <wp:effectExtent l="0" t="0" r="2540" b="0"/>
+            <wp:docPr id="4" name="Picture 4"/>
+            <wp:cNvGraphicFramePr>
+              <a:graphicFrameLocks xmlns:a="http://schemas.openxmlformats.org/drawingml/2006/main" noChangeAspect="1"/>
+            </wp:cNvGraphicFramePr>
+            <a:graphic xmlns:a="http://schemas.openxmlformats.org/drawingml/2006/main">
+              <a:graphicData uri="http://schemas.openxmlformats.org/drawingml/2006/picture">
+                <pic:pic xmlns:pic="http://schemas.openxmlformats.org/drawingml/2006/picture">
+                  <pic:nvPicPr>
+                    <pic:cNvPr id="1" name=""/>
+                    <pic:cNvPicPr/>
+                  </pic:nvPicPr>
+                  <pic:blipFill>
+                    <a:blip r:embed="rId7"/>
+                    <a:stretch>
+                      <a:fillRect/>
+                    </a:stretch>
+                  </pic:blipFill>
+                  <pic:spPr>
+                    <a:xfrm>
+                      <a:off x="0" y="0"/>
+                      <a:ext cx="5731510" cy="5168900"/>
+                    </a:xfrm>
+                    <a:prstGeom prst="rect">
+                      <a:avLst/>
+                    </a:prstGeom>
+                  </pic:spPr>
+                </pic:pic>
+              </a:graphicData>
+            </a:graphic>
+          </wp:inline>
+        </w:drawing>
+      </w:r>
+    </w:p>
+    <w:p>
+      <w:r>
+        <w:t xml:space="preserve"> </w:t>
+      </w:r>
+    </w:p>
+    <w:p/>
     <w:p/>
     <w:sectPr>
       <w:pgSz w:w="11906" w:h="16838"/>

</xml_diff>